<commit_message>
added Sprintbericht for third sprint. fixed Burndowngraph
</commit_message>
<xml_diff>
--- a/dokumente/Sprintberichte/Sprint 3/Sprint 3 - Burndowngraph.docx
+++ b/dokumente/Sprintberichte/Sprint 3/Sprint 3 - Burndowngraph.docx
@@ -3,7 +3,6 @@
 <w:document xmlns:wpc="http://schemas.microsoft.com/office/word/2010/wordprocessingCanvas" xmlns:mc="http://schemas.openxmlformats.org/markup-compatibility/2006" xmlns:o="urn:schemas-microsoft-com:office:office" xmlns:r="http://schemas.openxmlformats.org/officeDocument/2006/relationships" xmlns:m="http://schemas.openxmlformats.org/officeDocument/2006/math" xmlns:v="urn:schemas-microsoft-com:vml" xmlns:wp14="http://schemas.microsoft.com/office/word/2010/wordprocessingDrawing" xmlns:wp="http://schemas.openxmlformats.org/drawingml/2006/wordprocessingDrawing" xmlns:w10="urn:schemas-microsoft-com:office:word" xmlns:w="http://schemas.openxmlformats.org/wordprocessingml/2006/main" xmlns:w14="http://schemas.microsoft.com/office/word/2010/wordml" xmlns:w15="http://schemas.microsoft.com/office/word/2012/wordml" xmlns:wpg="http://schemas.microsoft.com/office/word/2010/wordprocessingGroup" xmlns:wpi="http://schemas.microsoft.com/office/word/2010/wordprocessingInk" xmlns:wne="http://schemas.microsoft.com/office/word/2006/wordml" xmlns:wps="http://schemas.microsoft.com/office/word/2010/wordprocessingShape" mc:Ignorable="w14 w15 wp14">
   <w:body>
     <w:p>
-      <w:bookmarkStart w:id="0" w:name="_GoBack"/>
       <w:r>
         <w:rPr>
           <w:noProof/>
@@ -22,6 +21,7 @@
           </wp:inline>
         </w:drawing>
       </w:r>
+      <w:bookmarkStart w:id="0" w:name="_GoBack"/>
       <w:bookmarkEnd w:id="0"/>
     </w:p>
     <w:sectPr>
@@ -714,7 +714,70 @@
                   <c:v>17</c:v>
                 </c:pt>
                 <c:pt idx="3">
-                  <c:v>10</c:v>
+                  <c:v>9</c:v>
+                </c:pt>
+              </c:numCache>
+            </c:numRef>
+          </c:val>
+          <c:smooth val="0"/>
+        </c:ser>
+        <c:ser>
+          <c:idx val="2"/>
+          <c:order val="2"/>
+          <c:tx>
+            <c:strRef>
+              <c:f>Tabelle1!$D$1</c:f>
+              <c:strCache>
+                <c:ptCount val="1"/>
+                <c:pt idx="0">
+                  <c:v>Ist 2 (theoretisch abgeschlossen)</c:v>
+                </c:pt>
+              </c:strCache>
+            </c:strRef>
+          </c:tx>
+          <c:spPr>
+            <a:ln w="28575" cap="rnd">
+              <a:solidFill>
+                <a:schemeClr val="accent3"/>
+              </a:solidFill>
+              <a:round/>
+            </a:ln>
+            <a:effectLst/>
+          </c:spPr>
+          <c:marker>
+            <c:symbol val="none"/>
+          </c:marker>
+          <c:cat>
+            <c:strRef>
+              <c:f>Tabelle1!$A$2:$A$5</c:f>
+              <c:strCache>
+                <c:ptCount val="4"/>
+                <c:pt idx="0">
+                  <c:v>Tag 1</c:v>
+                </c:pt>
+                <c:pt idx="1">
+                  <c:v>Tag 2</c:v>
+                </c:pt>
+                <c:pt idx="2">
+                  <c:v>Tag 3</c:v>
+                </c:pt>
+                <c:pt idx="3">
+                  <c:v>Tag 4</c:v>
+                </c:pt>
+              </c:strCache>
+            </c:strRef>
+          </c:cat>
+          <c:val>
+            <c:numRef>
+              <c:f>Tabelle1!$D$2:$D$5</c:f>
+              <c:numCache>
+                <c:formatCode>General</c:formatCode>
+                <c:ptCount val="4"/>
+                <c:pt idx="2">
+                  <c:v>17</c:v>
+                </c:pt>
+                <c:pt idx="3">
+                  <c:v>6</c:v>
                 </c:pt>
               </c:numCache>
             </c:numRef>
@@ -730,11 +793,11 @@
           <c:showBubbleSize val="0"/>
         </c:dLbls>
         <c:smooth val="0"/>
-        <c:axId val="625489712"/>
-        <c:axId val="625493632"/>
+        <c:axId val="549546248"/>
+        <c:axId val="498213128"/>
       </c:lineChart>
       <c:catAx>
-        <c:axId val="625489712"/>
+        <c:axId val="549546248"/>
         <c:scaling>
           <c:orientation val="minMax"/>
         </c:scaling>
@@ -777,7 +840,7 @@
             <a:endParaRPr lang="de-DE"/>
           </a:p>
         </c:txPr>
-        <c:crossAx val="625493632"/>
+        <c:crossAx val="498213128"/>
         <c:crosses val="autoZero"/>
         <c:auto val="1"/>
         <c:lblAlgn val="ctr"/>
@@ -785,7 +848,7 @@
         <c:noMultiLvlLbl val="0"/>
       </c:catAx>
       <c:valAx>
-        <c:axId val="625493632"/>
+        <c:axId val="498213128"/>
         <c:scaling>
           <c:orientation val="minMax"/>
         </c:scaling>
@@ -836,7 +899,7 @@
             <a:endParaRPr lang="de-DE"/>
           </a:p>
         </c:txPr>
-        <c:crossAx val="625489712"/>
+        <c:crossAx val="549546248"/>
         <c:crosses val="autoZero"/>
         <c:crossBetween val="between"/>
       </c:valAx>

</xml_diff>